<commit_message>
added statement re word limit
</commit_message>
<xml_diff>
--- a/synthesis/Associations among physical-15-10-12.docx
+++ b/synthesis/Associations among physical-15-10-12.docx
@@ -2,7 +2,6 @@
 <file path=word/document.xml><?xml version="1.0" encoding="utf-8"?>
 <w:document xmlns:wpc="http://schemas.microsoft.com/office/word/2010/wordprocessingCanvas" xmlns:mc="http://schemas.openxmlformats.org/markup-compatibility/2006" xmlns:o="urn:schemas-microsoft-com:office:office" xmlns:r="http://schemas.openxmlformats.org/officeDocument/2006/relationships" xmlns:m="http://schemas.openxmlformats.org/officeDocument/2006/math" xmlns:v="urn:schemas-microsoft-com:vml" xmlns:wp14="http://schemas.microsoft.com/office/word/2010/wordprocessingDrawing" xmlns:wp="http://schemas.openxmlformats.org/drawingml/2006/wordprocessingDrawing" xmlns:w10="urn:schemas-microsoft-com:office:word" xmlns:w="http://schemas.openxmlformats.org/wordprocessingml/2006/main" xmlns:w14="http://schemas.microsoft.com/office/word/2010/wordml" xmlns:w15="http://schemas.microsoft.com/office/word/2012/wordml" xmlns:wpg="http://schemas.microsoft.com/office/word/2010/wordprocessingGroup" xmlns:wpi="http://schemas.microsoft.com/office/word/2010/wordprocessingInk" xmlns:wne="http://schemas.microsoft.com/office/word/2006/wordml" xmlns:wps="http://schemas.microsoft.com/office/word/2010/wordprocessingShape" mc:Ignorable="w14 w15 wp14">
   <w:body>
-    <w:p/>
     <w:p>
       <w:pPr>
         <w:jc w:val="center"/>
@@ -222,6 +221,11 @@
     <w:p/>
     <w:p>
       <w:r>
+        <w:t>To be submitted to special issue of IJE. IJE submissions generally &lt;=3000 words</w:t>
+      </w:r>
+    </w:p>
+    <w:p>
+      <w:r>
         <w:br w:type="page"/>
       </w:r>
     </w:p>
@@ -243,6 +247,7 @@
       </w:r>
     </w:p>
     <w:p>
+      <w:bookmarkStart w:id="0" w:name="_GoBack"/>
       <w:r>
         <w:lastRenderedPageBreak/>
         <w:t>Declines in physical function are a well-documented feature of later life</w:t>
@@ -480,8 +485,6 @@
       <w:r>
         <w:t>, Berg &amp; Era, 2003</w:t>
       </w:r>
-      <w:bookmarkStart w:id="0" w:name="_GoBack"/>
-      <w:bookmarkEnd w:id="0"/>
       <w:r>
         <w:t xml:space="preserve">), it is important to validate them, where possible, in longitudinal data. </w:t>
       </w:r>
@@ -5075,6 +5078,7 @@
           </w:p>
         </w:tc>
       </w:tr>
+      <w:bookmarkEnd w:id="0"/>
       <w:tr>
         <w:tc>
           <w:tcPr>

</xml_diff>